<commit_message>
Remove media coverage section from Resume
</commit_message>
<xml_diff>
--- a/files/JPreciado_Resume.docx
+++ b/files/JPreciado_Resume.docx
@@ -678,8 +678,6 @@
           <w:t>first image of a black hole</w:t>
         </w:r>
       </w:hyperlink>
-      <w:bookmarkStart w:id="0" w:name="_GoBack"/>
-      <w:bookmarkEnd w:id="0"/>
       <w:r>
         <w:rPr>
           <w:rFonts w:ascii="Constantia" w:hAnsi="Constantia" w:cstheme="minorHAnsi"/>
@@ -3950,50 +3948,35 @@
       <w:r>
         <w:rPr>
           <w:rFonts w:ascii="Constantia" w:hAnsi="Constantia"/>
-          <w:sz w:val="20"/>
-          <w:szCs w:val="20"/>
-        </w:rPr>
-        <w:t xml:space="preserve">Graduate </w:t>
-      </w:r>
-      <w:r>
-        <w:rPr>
-          <w:rFonts w:ascii="Constantia" w:hAnsi="Constantia"/>
-          <w:sz w:val="20"/>
-          <w:szCs w:val="20"/>
-        </w:rPr>
-        <w:t xml:space="preserve">Researcher </w:t>
-      </w:r>
-      <w:r>
-        <w:rPr>
-          <w:rFonts w:ascii="Constantia" w:hAnsi="Constantia"/>
-          <w:sz w:val="20"/>
-          <w:szCs w:val="20"/>
-        </w:rPr>
-        <w:t xml:space="preserve">with </w:t>
-      </w:r>
-      <w:r>
-        <w:rPr>
-          <w:rFonts w:ascii="Constantia" w:hAnsi="Constantia"/>
-          <w:sz w:val="20"/>
-          <w:szCs w:val="20"/>
-        </w:rPr>
-        <w:t xml:space="preserve">best academic record of the PhD and </w:t>
-      </w:r>
-      <w:r>
-        <w:rPr>
-          <w:rFonts w:ascii="Constantia" w:hAnsi="Constantia"/>
-          <w:sz w:val="20"/>
-          <w:szCs w:val="20"/>
-        </w:rPr>
-        <w:t xml:space="preserve">MSc in </w:t>
-      </w:r>
-      <w:r>
-        <w:rPr>
-          <w:rFonts w:ascii="Constantia" w:hAnsi="Constantia"/>
-          <w:sz w:val="20"/>
-          <w:szCs w:val="20"/>
-        </w:rPr>
-        <w:t>Physics programs</w:t>
+          <w:b/>
+          <w:sz w:val="20"/>
+          <w:szCs w:val="20"/>
+        </w:rPr>
+        <w:t>Bronze Medal</w:t>
+      </w:r>
+      <w:r>
+        <w:rPr>
+          <w:rFonts w:ascii="Constantia" w:hAnsi="Constantia"/>
+          <w:sz w:val="20"/>
+          <w:szCs w:val="20"/>
+        </w:rPr>
+        <w:t xml:space="preserve"> in the VII Iberoamerican Physics Olympiads (</w:t>
+      </w:r>
+      <w:r>
+        <w:rPr>
+          <w:rFonts w:ascii="Constantia" w:hAnsi="Constantia"/>
+          <w:sz w:val="20"/>
+          <w:szCs w:val="20"/>
+        </w:rPr>
+        <w:t>2</w:t>
+      </w:r>
+      <w:r>
+        <w:rPr>
+          <w:rFonts w:ascii="Constantia" w:hAnsi="Constantia"/>
+          <w:sz w:val="20"/>
+          <w:szCs w:val="20"/>
+        </w:rPr>
+        <w:t>002)</w:t>
       </w:r>
       <w:r>
         <w:rPr>
@@ -4024,31 +4007,47 @@
           <w:sz w:val="20"/>
           <w:szCs w:val="20"/>
         </w:rPr>
-        <w:t>Bronze Medal</w:t>
-      </w:r>
-      <w:r>
-        <w:rPr>
-          <w:rFonts w:ascii="Constantia" w:hAnsi="Constantia"/>
-          <w:sz w:val="20"/>
-          <w:szCs w:val="20"/>
-        </w:rPr>
-        <w:t xml:space="preserve"> in the VII Iberoamerican Physics Olympiads (</w:t>
-      </w:r>
-      <w:r>
-        <w:rPr>
-          <w:rFonts w:ascii="Constantia" w:hAnsi="Constantia"/>
-          <w:sz w:val="20"/>
-          <w:szCs w:val="20"/>
-        </w:rPr>
-        <w:t>2</w:t>
-      </w:r>
-      <w:r>
-        <w:rPr>
-          <w:rFonts w:ascii="Constantia" w:hAnsi="Constantia"/>
-          <w:sz w:val="20"/>
-          <w:szCs w:val="20"/>
-        </w:rPr>
-        <w:t>002)</w:t>
+        <w:t>Gold medal</w:t>
+      </w:r>
+      <w:r>
+        <w:rPr>
+          <w:rFonts w:ascii="Constantia" w:hAnsi="Constantia"/>
+          <w:sz w:val="20"/>
+          <w:szCs w:val="20"/>
+        </w:rPr>
+        <w:t xml:space="preserve"> in the </w:t>
+      </w:r>
+      <w:r>
+        <w:rPr>
+          <w:rFonts w:ascii="Constantia" w:hAnsi="Constantia"/>
+          <w:sz w:val="20"/>
+          <w:szCs w:val="20"/>
+        </w:rPr>
+        <w:t xml:space="preserve">XII </w:t>
+      </w:r>
+      <w:r>
+        <w:rPr>
+          <w:rFonts w:ascii="Constantia" w:hAnsi="Constantia"/>
+          <w:sz w:val="20"/>
+          <w:szCs w:val="20"/>
+        </w:rPr>
+        <w:t>National Physics Olympiads (</w:t>
+      </w:r>
+      <w:r>
+        <w:rPr>
+          <w:rFonts w:ascii="Constantia" w:hAnsi="Constantia"/>
+          <w:sz w:val="20"/>
+          <w:szCs w:val="20"/>
+        </w:rPr>
+        <w:t xml:space="preserve">Mexico </w:t>
+      </w:r>
+      <w:r>
+        <w:rPr>
+          <w:rFonts w:ascii="Constantia" w:hAnsi="Constantia"/>
+          <w:sz w:val="20"/>
+          <w:szCs w:val="20"/>
+        </w:rPr>
+        <w:t>2001)</w:t>
       </w:r>
       <w:r>
         <w:rPr>
@@ -4075,59 +4074,20 @@
       <w:r>
         <w:rPr>
           <w:rFonts w:ascii="Constantia" w:hAnsi="Constantia"/>
-          <w:b/>
-          <w:sz w:val="20"/>
-          <w:szCs w:val="20"/>
-        </w:rPr>
-        <w:t>Gold medal</w:t>
-      </w:r>
-      <w:r>
-        <w:rPr>
-          <w:rFonts w:ascii="Constantia" w:hAnsi="Constantia"/>
-          <w:sz w:val="20"/>
-          <w:szCs w:val="20"/>
-        </w:rPr>
-        <w:t xml:space="preserve"> in the </w:t>
-      </w:r>
-      <w:r>
-        <w:rPr>
-          <w:rFonts w:ascii="Constantia" w:hAnsi="Constantia"/>
-          <w:sz w:val="20"/>
-          <w:szCs w:val="20"/>
-        </w:rPr>
-        <w:t xml:space="preserve">XII </w:t>
-      </w:r>
-      <w:r>
-        <w:rPr>
-          <w:rFonts w:ascii="Constantia" w:hAnsi="Constantia"/>
-          <w:sz w:val="20"/>
-          <w:szCs w:val="20"/>
-        </w:rPr>
-        <w:t>National Physics Olympiads (</w:t>
-      </w:r>
-      <w:r>
-        <w:rPr>
-          <w:rFonts w:ascii="Constantia" w:hAnsi="Constantia"/>
-          <w:sz w:val="20"/>
-          <w:szCs w:val="20"/>
-        </w:rPr>
-        <w:t xml:space="preserve">Mexico </w:t>
-      </w:r>
-      <w:r>
-        <w:rPr>
-          <w:rFonts w:ascii="Constantia" w:hAnsi="Constantia"/>
-          <w:sz w:val="20"/>
-          <w:szCs w:val="20"/>
-        </w:rPr>
-        <w:t>2001)</w:t>
-      </w:r>
-      <w:r>
-        <w:rPr>
-          <w:rFonts w:ascii="Constantia" w:hAnsi="Constantia"/>
-          <w:sz w:val="20"/>
-          <w:szCs w:val="20"/>
-        </w:rPr>
-        <w:t>.</w:t>
+          <w:sz w:val="20"/>
+          <w:szCs w:val="20"/>
+        </w:rPr>
+        <w:t xml:space="preserve">Graduate Researcher with best academic record of the PhD and MSc in Physics </w:t>
+      </w:r>
+      <w:bookmarkStart w:id="0" w:name="_GoBack"/>
+      <w:bookmarkEnd w:id="0"/>
+      <w:r>
+        <w:rPr>
+          <w:rFonts w:ascii="Constantia" w:hAnsi="Constantia"/>
+          <w:sz w:val="20"/>
+          <w:szCs w:val="20"/>
+        </w:rPr>
+        <w:t>programs.</w:t>
       </w:r>
     </w:p>
     <w:p>
@@ -4145,330 +4105,6 @@
           <w:rFonts w:ascii="Constantia" w:hAnsi="Constantia"/>
           <w:sz w:val="20"/>
           <w:szCs w:val="20"/>
-        </w:rPr>
-      </w:pPr>
-    </w:p>
-    <w:p>
-      <w:pPr>
-        <w:pBdr>
-          <w:bottom w:val="single" w:sz="6" w:space="1" w:color="auto"/>
-        </w:pBdr>
-        <w:rPr>
-          <w:rFonts w:ascii="Constantia" w:hAnsi="Constantia" w:cstheme="minorHAnsi"/>
-          <w:b/>
-          <w:color w:val="2E74B5" w:themeColor="accent5" w:themeShade="BF"/>
-          <w:szCs w:val="26"/>
-        </w:rPr>
-      </w:pPr>
-      <w:r>
-        <w:rPr>
-          <w:rFonts w:ascii="Constantia" w:hAnsi="Constantia" w:cstheme="minorHAnsi"/>
-          <w:b/>
-          <w:color w:val="2E74B5" w:themeColor="accent5" w:themeShade="BF"/>
-          <w:szCs w:val="26"/>
-        </w:rPr>
-        <w:t>MEDIA</w:t>
-      </w:r>
-      <w:r>
-        <w:rPr>
-          <w:rFonts w:ascii="Constantia" w:hAnsi="Constantia" w:cstheme="minorHAnsi"/>
-          <w:b/>
-          <w:color w:val="2E74B5" w:themeColor="accent5" w:themeShade="BF"/>
-          <w:szCs w:val="26"/>
-        </w:rPr>
-        <w:t xml:space="preserve"> COVERAGE OF MY RESEARCH</w:t>
-      </w:r>
-    </w:p>
-    <w:p>
-      <w:pPr>
-        <w:pStyle w:val="ListParagraph"/>
-        <w:numPr>
-          <w:ilvl w:val="0"/>
-          <w:numId w:val="15"/>
-        </w:numPr>
-        <w:rPr>
-          <w:rFonts w:ascii="Constantia" w:hAnsi="Constantia"/>
-          <w:sz w:val="20"/>
-          <w:szCs w:val="20"/>
-        </w:rPr>
-      </w:pPr>
-      <w:r>
-        <w:rPr>
-          <w:rFonts w:ascii="Constantia" w:hAnsi="Constantia"/>
-          <w:b/>
-          <w:sz w:val="20"/>
-          <w:szCs w:val="20"/>
-        </w:rPr>
-        <w:t>New York Times</w:t>
-      </w:r>
-      <w:r>
-        <w:rPr>
-          <w:rFonts w:ascii="Constantia" w:hAnsi="Constantia"/>
-          <w:sz w:val="20"/>
-          <w:szCs w:val="20"/>
-        </w:rPr>
-        <w:t xml:space="preserve">, </w:t>
-      </w:r>
-      <w:hyperlink r:id="rId13" w:history="1">
-        <w:r>
-          <w:rPr>
-            <w:rStyle w:val="Hyperlink"/>
-            <w:rFonts w:ascii="Constantia" w:hAnsi="Constantia"/>
-            <w:sz w:val="20"/>
-            <w:szCs w:val="20"/>
-          </w:rPr>
-          <w:t>Astronomers Capture First Ever Image of a Black Hole</w:t>
-        </w:r>
-      </w:hyperlink>
-      <w:r>
-        <w:rPr>
-          <w:rFonts w:ascii="Constantia" w:hAnsi="Constantia"/>
-          <w:sz w:val="20"/>
-          <w:szCs w:val="20"/>
-        </w:rPr>
-        <w:t>.</w:t>
-      </w:r>
-    </w:p>
-    <w:p>
-      <w:pPr>
-        <w:pStyle w:val="ListParagraph"/>
-        <w:numPr>
-          <w:ilvl w:val="0"/>
-          <w:numId w:val="15"/>
-        </w:numPr>
-        <w:rPr>
-          <w:rFonts w:ascii="Constantia" w:hAnsi="Constantia"/>
-          <w:sz w:val="20"/>
-          <w:szCs w:val="20"/>
-          <w:lang w:val="es-ES"/>
-        </w:rPr>
-      </w:pPr>
-      <w:r>
-        <w:rPr>
-          <w:rFonts w:ascii="Constantia" w:hAnsi="Constantia"/>
-          <w:b/>
-          <w:sz w:val="20"/>
-          <w:szCs w:val="20"/>
-          <w:lang w:val="es-ES"/>
-        </w:rPr>
-        <w:t>Periódico Correo</w:t>
-      </w:r>
-      <w:r>
-        <w:rPr>
-          <w:rFonts w:ascii="Constantia" w:hAnsi="Constantia"/>
-          <w:sz w:val="20"/>
-          <w:szCs w:val="20"/>
-          <w:lang w:val="es-ES"/>
-        </w:rPr>
-        <w:t xml:space="preserve">, </w:t>
-      </w:r>
-      <w:hyperlink r:id="rId14" w:history="1">
-        <w:r>
-          <w:rPr>
-            <w:rStyle w:val="Hyperlink"/>
-            <w:rFonts w:ascii="Constantia" w:hAnsi="Constantia"/>
-            <w:sz w:val="20"/>
-            <w:szCs w:val="20"/>
-            <w:lang w:val="es-ES"/>
-          </w:rPr>
-          <w:t>Salmantino es parte de una Hazaña Estelar</w:t>
-        </w:r>
-      </w:hyperlink>
-      <w:r>
-        <w:rPr>
-          <w:rFonts w:ascii="Constantia" w:hAnsi="Constantia"/>
-          <w:sz w:val="20"/>
-          <w:szCs w:val="20"/>
-          <w:lang w:val="es-ES"/>
-        </w:rPr>
-        <w:t>.</w:t>
-      </w:r>
-    </w:p>
-    <w:p>
-      <w:pPr>
-        <w:pStyle w:val="ListParagraph"/>
-        <w:numPr>
-          <w:ilvl w:val="0"/>
-          <w:numId w:val="15"/>
-        </w:numPr>
-        <w:rPr>
-          <w:rFonts w:ascii="Constantia" w:hAnsi="Constantia"/>
-          <w:sz w:val="20"/>
-          <w:szCs w:val="20"/>
-          <w:lang w:val="es-ES"/>
-        </w:rPr>
-      </w:pPr>
-      <w:r>
-        <w:rPr>
-          <w:rFonts w:ascii="Constantia" w:hAnsi="Constantia"/>
-          <w:b/>
-          <w:sz w:val="20"/>
-          <w:szCs w:val="20"/>
-          <w:lang w:val="es-ES"/>
-        </w:rPr>
-        <w:t xml:space="preserve">Meganoticias Salamanca. </w:t>
-      </w:r>
-      <w:hyperlink r:id="rId15" w:history="1">
-        <w:r>
-          <w:rPr>
-            <w:rStyle w:val="Hyperlink"/>
-            <w:rFonts w:ascii="Constantia" w:hAnsi="Constantia"/>
-            <w:sz w:val="20"/>
-            <w:szCs w:val="20"/>
-            <w:lang w:val="es-ES"/>
-          </w:rPr>
-          <w:t>Salamantino participa en captura de Agujero negro</w:t>
-        </w:r>
-      </w:hyperlink>
-      <w:r>
-        <w:rPr>
-          <w:rFonts w:ascii="Constantia" w:hAnsi="Constantia"/>
-          <w:sz w:val="20"/>
-          <w:szCs w:val="20"/>
-          <w:lang w:val="es-ES"/>
-        </w:rPr>
-        <w:t>.</w:t>
-      </w:r>
-    </w:p>
-    <w:p>
-      <w:pPr>
-        <w:pStyle w:val="ListParagraph"/>
-        <w:numPr>
-          <w:ilvl w:val="0"/>
-          <w:numId w:val="15"/>
-        </w:numPr>
-        <w:rPr>
-          <w:rFonts w:ascii="Constantia" w:hAnsi="Constantia"/>
-          <w:sz w:val="20"/>
-          <w:szCs w:val="20"/>
-          <w:lang w:val="es-ES"/>
-        </w:rPr>
-      </w:pPr>
-      <w:proofErr w:type="spellStart"/>
-      <w:r>
-        <w:rPr>
-          <w:rFonts w:ascii="Constantia" w:hAnsi="Constantia"/>
-          <w:b/>
-          <w:sz w:val="20"/>
-          <w:szCs w:val="20"/>
-          <w:lang w:val="es-ES"/>
-        </w:rPr>
-        <w:t>Tlamatiliztli</w:t>
-      </w:r>
-      <w:proofErr w:type="spellEnd"/>
-      <w:r>
-        <w:rPr>
-          <w:rFonts w:ascii="Constantia" w:hAnsi="Constantia"/>
-          <w:b/>
-          <w:sz w:val="20"/>
-          <w:szCs w:val="20"/>
-          <w:lang w:val="es-ES"/>
-        </w:rPr>
-        <w:t xml:space="preserve"> Blog</w:t>
-      </w:r>
-      <w:r>
-        <w:rPr>
-          <w:rFonts w:ascii="Constantia" w:hAnsi="Constantia"/>
-          <w:sz w:val="20"/>
-          <w:szCs w:val="20"/>
-          <w:lang w:val="es-ES"/>
-        </w:rPr>
-        <w:t xml:space="preserve">, </w:t>
-      </w:r>
-      <w:hyperlink r:id="rId16" w:history="1">
-        <w:r>
-          <w:rPr>
-            <w:rStyle w:val="Hyperlink"/>
-            <w:rFonts w:ascii="Constantia" w:hAnsi="Constantia"/>
-            <w:sz w:val="20"/>
-            <w:szCs w:val="20"/>
-            <w:lang w:val="es-ES"/>
-          </w:rPr>
-          <w:t>Desde Salamanca hasta el Event Horizon Telescope: un cazador de agujeros negros</w:t>
-        </w:r>
-      </w:hyperlink>
-      <w:r>
-        <w:rPr>
-          <w:rFonts w:ascii="Constantia" w:hAnsi="Constantia"/>
-          <w:sz w:val="20"/>
-          <w:szCs w:val="20"/>
-          <w:lang w:val="es-ES"/>
-        </w:rPr>
-        <w:t>.</w:t>
-      </w:r>
-    </w:p>
-    <w:p>
-      <w:pPr>
-        <w:pStyle w:val="ListParagraph"/>
-        <w:numPr>
-          <w:ilvl w:val="0"/>
-          <w:numId w:val="15"/>
-        </w:numPr>
-        <w:rPr>
-          <w:rFonts w:ascii="Constantia" w:hAnsi="Constantia"/>
-          <w:sz w:val="20"/>
-          <w:szCs w:val="20"/>
-          <w:lang w:val="es-ES"/>
-        </w:rPr>
-      </w:pPr>
-      <w:r>
-        <w:rPr>
-          <w:rFonts w:ascii="Constantia" w:hAnsi="Constantia"/>
-          <w:b/>
-          <w:sz w:val="20"/>
-          <w:szCs w:val="20"/>
-          <w:lang w:val="es-ES"/>
-        </w:rPr>
-        <w:t>El Salmantino,</w:t>
-      </w:r>
-      <w:r>
-        <w:rPr>
-          <w:rFonts w:ascii="Constantia" w:hAnsi="Constantia"/>
-          <w:sz w:val="20"/>
-          <w:szCs w:val="20"/>
-          <w:lang w:val="es-ES"/>
-        </w:rPr>
-        <w:t xml:space="preserve"> </w:t>
-      </w:r>
-      <w:hyperlink r:id="rId17" w:history="1">
-        <w:r>
-          <w:rPr>
-            <w:rStyle w:val="Hyperlink"/>
-            <w:rFonts w:ascii="Constantia" w:hAnsi="Constantia"/>
-            <w:sz w:val="20"/>
-            <w:szCs w:val="20"/>
-            <w:lang w:val="es-ES"/>
-          </w:rPr>
-          <w:t>Salmantino que participó en el proyecto EHT cuenta su historia</w:t>
-        </w:r>
-      </w:hyperlink>
-      <w:r>
-        <w:rPr>
-          <w:rFonts w:ascii="Constantia" w:hAnsi="Constantia"/>
-          <w:sz w:val="20"/>
-          <w:szCs w:val="20"/>
-          <w:lang w:val="es-ES"/>
-        </w:rPr>
-        <w:t>.</w:t>
-      </w:r>
-    </w:p>
-    <w:p>
-      <w:pPr>
-        <w:rPr>
-          <w:rFonts w:ascii="Constantia" w:hAnsi="Constantia"/>
-          <w:sz w:val="20"/>
-          <w:szCs w:val="20"/>
-          <w:lang w:val="es-ES"/>
-        </w:rPr>
-      </w:pPr>
-    </w:p>
-    <w:p>
-      <w:pPr>
-        <w:rPr>
-          <w:rFonts w:ascii="Constantia" w:hAnsi="Constantia"/>
-          <w:sz w:val="20"/>
-          <w:szCs w:val="20"/>
-          <w:lang w:val="es-ES"/>
         </w:rPr>
       </w:pPr>
     </w:p>
@@ -4681,7 +4317,7 @@
         </w:rPr>
         <w:t xml:space="preserve">First M87 EHT Results. </w:t>
       </w:r>
-      <w:hyperlink r:id="rId18" w:history="1">
+      <w:hyperlink r:id="rId13" w:history="1">
         <w:r>
           <w:rPr>
             <w:rStyle w:val="Hyperlink"/>
@@ -4772,7 +4408,7 @@
         </w:rPr>
         <w:t xml:space="preserve">First M87 EHT Results. </w:t>
       </w:r>
-      <w:hyperlink r:id="rId19" w:history="1">
+      <w:hyperlink r:id="rId14" w:history="1">
         <w:r>
           <w:rPr>
             <w:rStyle w:val="Hyperlink"/>
@@ -4882,7 +4518,7 @@
         </w:rPr>
         <w:t xml:space="preserve">First M87 EHT Results. </w:t>
       </w:r>
-      <w:hyperlink r:id="rId20" w:history="1">
+      <w:hyperlink r:id="rId15" w:history="1">
         <w:r>
           <w:rPr>
             <w:rStyle w:val="Hyperlink"/>
@@ -4983,7 +4619,7 @@
         </w:rPr>
         <w:t xml:space="preserve">First M87 EHT Results. </w:t>
       </w:r>
-      <w:hyperlink r:id="rId21" w:history="1">
+      <w:hyperlink r:id="rId16" w:history="1">
         <w:r>
           <w:rPr>
             <w:rStyle w:val="Hyperlink"/>
@@ -5093,7 +4729,7 @@
         </w:rPr>
         <w:t xml:space="preserve">First M87 EHT Results. </w:t>
       </w:r>
-      <w:hyperlink r:id="rId22" w:history="1">
+      <w:hyperlink r:id="rId17" w:history="1">
         <w:r>
           <w:rPr>
             <w:rStyle w:val="Hyperlink"/>
@@ -5203,7 +4839,7 @@
         </w:rPr>
         <w:t xml:space="preserve">First M87 EHT Results </w:t>
       </w:r>
-      <w:hyperlink r:id="rId23" w:history="1">
+      <w:hyperlink r:id="rId18" w:history="1">
         <w:r>
           <w:rPr>
             <w:rStyle w:val="Hyperlink"/>
@@ -5269,7 +4905,7 @@
           <w:szCs w:val="20"/>
         </w:rPr>
       </w:pPr>
-      <w:hyperlink r:id="rId24" w:history="1">
+      <w:hyperlink r:id="rId19" w:history="1">
         <w:r>
           <w:rPr>
             <w:rStyle w:val="Hyperlink"/>
@@ -5496,7 +5132,7 @@
           <w:szCs w:val="20"/>
         </w:rPr>
       </w:pPr>
-      <w:hyperlink r:id="rId25" w:history="1">
+      <w:hyperlink r:id="rId20" w:history="1">
         <w:r>
           <w:rPr>
             <w:rStyle w:val="Hyperlink"/>
@@ -5603,7 +5239,7 @@
           <w:szCs w:val="20"/>
         </w:rPr>
       </w:pPr>
-      <w:hyperlink r:id="rId26" w:history="1">
+      <w:hyperlink r:id="rId21" w:history="1">
         <w:r>
           <w:rPr>
             <w:rStyle w:val="Hyperlink"/>
@@ -5649,7 +5285,7 @@
           <w:szCs w:val="20"/>
         </w:rPr>
       </w:pPr>
-      <w:hyperlink r:id="rId27" w:history="1">
+      <w:hyperlink r:id="rId22" w:history="1">
         <w:r>
           <w:rPr>
             <w:rStyle w:val="Hyperlink"/>
@@ -5721,7 +5357,7 @@
         <v:path o:extrusionok="f" gradientshapeok="t" o:connecttype="rect"/>
         <o:lock v:ext="edit" aspectratio="t"/>
       </v:shapetype>
-      <v:shape id="_x0000_i1030" type="#_x0000_t75" style="width:155.8pt;height:2in;visibility:visible;mso-wrap-style:square" o:bullet="t">
+      <v:shape id="_x0000_i1027" type="#_x0000_t75" style="width:155.8pt;height:2in;visibility:visible;mso-wrap-style:square" o:bullet="t">
         <v:imagedata r:id="rId1" o:title="" cropright="4658f"/>
         <o:lock v:ext="edit" aspectratio="f"/>
       </v:shape>

</xml_diff>

<commit_message>
Rephrase experience with NLP in Resume
</commit_message>
<xml_diff>
--- a/files/JPreciado_Resume.docx
+++ b/files/JPreciado_Resume.docx
@@ -1037,15 +1037,17 @@
           <w:sz w:val="20"/>
           <w:szCs w:val="21"/>
         </w:rPr>
-        <w:t>Basic knowledge of</w:t>
-      </w:r>
-      <w:r>
-        <w:rPr>
-          <w:rFonts w:ascii="Constantia" w:hAnsi="Constantia" w:cstheme="minorHAnsi"/>
-          <w:sz w:val="20"/>
-          <w:szCs w:val="21"/>
-        </w:rPr>
-        <w:t xml:space="preserve"> Natural </w:t>
+        <w:t xml:space="preserve">Familiar with </w:t>
+      </w:r>
+      <w:bookmarkStart w:id="0" w:name="_GoBack"/>
+      <w:bookmarkEnd w:id="0"/>
+      <w:r>
+        <w:rPr>
+          <w:rFonts w:ascii="Constantia" w:hAnsi="Constantia" w:cstheme="minorHAnsi"/>
+          <w:sz w:val="20"/>
+          <w:szCs w:val="21"/>
+        </w:rPr>
+        <w:t xml:space="preserve">Natural </w:t>
       </w:r>
       <w:r>
         <w:rPr>
@@ -4077,17 +4079,7 @@
           <w:sz w:val="20"/>
           <w:szCs w:val="20"/>
         </w:rPr>
-        <w:t xml:space="preserve">Graduate Researcher with best academic record of the PhD and MSc in Physics </w:t>
-      </w:r>
-      <w:bookmarkStart w:id="0" w:name="_GoBack"/>
-      <w:bookmarkEnd w:id="0"/>
-      <w:r>
-        <w:rPr>
-          <w:rFonts w:ascii="Constantia" w:hAnsi="Constantia"/>
-          <w:sz w:val="20"/>
-          <w:szCs w:val="20"/>
-        </w:rPr>
-        <w:t>programs.</w:t>
+        <w:t>Graduate Researcher with best academic record of the PhD and MSc in Physics programs.</w:t>
       </w:r>
     </w:p>
     <w:p>

</xml_diff>

<commit_message>
Add NSF to achievements section
</commit_message>
<xml_diff>
--- a/files/JPreciado_Resume.docx
+++ b/files/JPreciado_Resume.docx
@@ -1039,8 +1039,6 @@
         </w:rPr>
         <w:t xml:space="preserve">Familiar with </w:t>
       </w:r>
-      <w:bookmarkStart w:id="0" w:name="_GoBack"/>
-      <w:bookmarkEnd w:id="0"/>
       <w:r>
         <w:rPr>
           <w:rFonts w:ascii="Constantia" w:hAnsi="Constantia" w:cstheme="minorHAnsi"/>
@@ -3888,6 +3886,42 @@
       <w:r>
         <w:rPr>
           <w:rFonts w:ascii="Constantia" w:hAnsi="Constantia"/>
+          <w:b/>
+          <w:sz w:val="20"/>
+          <w:szCs w:val="20"/>
+        </w:rPr>
+        <w:t xml:space="preserve"> </w:t>
+      </w:r>
+      <w:r>
+        <w:rPr>
+          <w:rFonts w:ascii="Constantia" w:hAnsi="Constantia"/>
+          <w:b/>
+          <w:sz w:val="20"/>
+          <w:szCs w:val="20"/>
+        </w:rPr>
+        <w:t>(</w:t>
+      </w:r>
+      <w:r>
+        <w:rPr>
+          <w:rFonts w:ascii="Constantia" w:hAnsi="Constantia"/>
+          <w:b/>
+          <w:sz w:val="20"/>
+          <w:szCs w:val="20"/>
+        </w:rPr>
+        <w:t>National Science Foundation</w:t>
+      </w:r>
+      <w:r>
+        <w:rPr>
+          <w:rFonts w:ascii="Constantia" w:hAnsi="Constantia"/>
+          <w:b/>
+          <w:sz w:val="20"/>
+          <w:szCs w:val="20"/>
+        </w:rPr>
+        <w:t>)</w:t>
+      </w:r>
+      <w:r>
+        <w:rPr>
+          <w:rFonts w:ascii="Constantia" w:hAnsi="Constantia"/>
           <w:sz w:val="20"/>
           <w:szCs w:val="20"/>
         </w:rPr>
@@ -3988,6 +4022,8 @@
         </w:rPr>
         <w:t>.</w:t>
       </w:r>
+      <w:bookmarkStart w:id="0" w:name="_GoBack"/>
+      <w:bookmarkEnd w:id="0"/>
     </w:p>
     <w:p>
       <w:pPr>

</xml_diff>